<commit_message>
Database Migrations and Models Done
</commit_message>
<xml_diff>
--- a/Finance Tracker Idea by CoPilot.docx
+++ b/Finance Tracker Idea by CoPilot.docx
@@ -3,8 +3,34 @@
 <w:document xmlns:wpc="http://schemas.microsoft.com/office/word/2010/wordprocessingCanvas" xmlns:cx="http://schemas.microsoft.com/office/drawing/2014/chartex" xmlns:cx1="http://schemas.microsoft.com/office/drawing/2015/9/8/chartex" xmlns:cx2="http://schemas.microsoft.com/office/drawing/2015/10/21/chartex" xmlns:cx3="http://schemas.microsoft.com/office/drawing/2016/5/9/chartex" xmlns:cx4="http://schemas.microsoft.com/office/drawing/2016/5/10/chartex" xmlns:cx5="http://schemas.microsoft.com/office/drawing/2016/5/11/chartex" xmlns:cx6="http://schemas.microsoft.com/office/drawing/2016/5/12/chartex" xmlns:cx7="http://schemas.microsoft.com/office/drawing/2016/5/13/chartex" xmlns:cx8="http://schemas.microsoft.com/office/drawing/2016/5/14/chartex" xmlns:mc="http://schemas.openxmlformats.org/markup-compatibility/2006" xmlns:aink="http://schemas.microsoft.com/office/drawing/2016/ink" xmlns:am3d="http://schemas.microsoft.com/office/drawing/2017/model3d" xmlns:o="urn:schemas-microsoft-com:office:office" xmlns:oel="http://schemas.microsoft.com/office/2019/extlst" xmlns:r="http://schemas.openxmlformats.org/officeDocument/2006/relationships" xmlns:m="http://schemas.openxmlformats.org/officeDocument/2006/math" xmlns:v="urn:schemas-microsoft-com:vml" xmlns:wp14="http://schemas.microsoft.com/office/word/2010/wordprocessingDrawing" xmlns:wp="http://schemas.openxmlformats.org/drawingml/2006/wordprocessingDrawing" xmlns:w10="urn:schemas-microsoft-com:office:word" xmlns:w="http://schemas.openxmlformats.org/wordprocessingml/2006/main" xmlns:w14="http://schemas.microsoft.com/office/word/2010/wordml" xmlns:w15="http://schemas.microsoft.com/office/word/2012/wordml" xmlns:w16cex="http://schemas.microsoft.com/office/word/2018/wordml/cex" xmlns:w16cid="http://schemas.microsoft.com/office/word/2016/wordml/cid" xmlns:w16="http://schemas.microsoft.com/office/word/2018/wordml" xmlns:w16sdtdh="http://schemas.microsoft.com/office/word/2020/wordml/sdtdatahash" xmlns:w16se="http://schemas.microsoft.com/office/word/2015/wordml/symex" xmlns:wpg="http://schemas.microsoft.com/office/word/2010/wordprocessingGroup" xmlns:wpi="http://schemas.microsoft.com/office/word/2010/wordprocessingInk" xmlns:wne="http://schemas.microsoft.com/office/word/2006/wordml" xmlns:wps="http://schemas.microsoft.com/office/word/2010/wordprocessingShape" mc:Ignorable="w14 w15 w16se w16cid w16 w16cex w16sdtdh wp14">
   <w:body>
     <w:p>
-      <w:r>
-        <w:t>Sure, here are some features you might consider for a personal finance tracker:</w:t>
+      <w:pPr>
+        <w:rPr>
+          <w:b/>
+          <w:bCs/>
+          <w:sz w:val="32"/>
+          <w:szCs w:val="32"/>
+          <w:lang w:val="en-US"/>
+        </w:rPr>
+      </w:pPr>
+      <w:r>
+        <w:rPr>
+          <w:b/>
+          <w:bCs/>
+          <w:sz w:val="32"/>
+          <w:szCs w:val="32"/>
+          <w:lang w:val="en-US"/>
+        </w:rPr>
+        <w:t>Features</w:t>
+      </w:r>
+      <w:r>
+        <w:rPr>
+          <w:b/>
+          <w:bCs/>
+          <w:sz w:val="32"/>
+          <w:szCs w:val="32"/>
+          <w:lang w:val="en-US"/>
+        </w:rPr>
+        <w:t>:</w:t>
       </w:r>
     </w:p>
     <w:p>
@@ -152,8 +178,34 @@
       </w:r>
     </w:p>
     <w:p>
-      <w:r>
-        <w:t>Here's a rough plan for how you might implement this:</w:t>
+      <w:pPr>
+        <w:rPr>
+          <w:b/>
+          <w:bCs/>
+          <w:sz w:val="32"/>
+          <w:szCs w:val="32"/>
+          <w:lang w:val="en-US"/>
+        </w:rPr>
+      </w:pPr>
+      <w:r>
+        <w:rPr>
+          <w:b/>
+          <w:bCs/>
+          <w:sz w:val="32"/>
+          <w:szCs w:val="32"/>
+          <w:lang w:val="en-US"/>
+        </w:rPr>
+        <w:t>DB Schema</w:t>
+      </w:r>
+      <w:r>
+        <w:rPr>
+          <w:b/>
+          <w:bCs/>
+          <w:sz w:val="32"/>
+          <w:szCs w:val="32"/>
+          <w:lang w:val="en-US"/>
+        </w:rPr>
+        <w:t>:</w:t>
       </w:r>
     </w:p>
     <w:p>
@@ -263,14 +315,816 @@
         </w:numPr>
       </w:pPr>
       <w:r>
+        <w:lastRenderedPageBreak/>
         <w:t>Deploy your application to a web server.</w:t>
       </w:r>
     </w:p>
     <w:p>
-      <w:r>
+      <w:pPr>
+        <w:rPr>
+          <w:b/>
+          <w:bCs/>
+          <w:sz w:val="32"/>
+          <w:szCs w:val="32"/>
+          <w:lang w:val="en-US"/>
+        </w:rPr>
+      </w:pPr>
+      <w:r>
+        <w:rPr>
+          <w:b/>
+          <w:bCs/>
+          <w:sz w:val="32"/>
+          <w:szCs w:val="32"/>
+          <w:lang w:val="en-US"/>
+        </w:rPr>
+        <w:t>Pages</w:t>
+      </w:r>
+      <w:r>
+        <w:rPr>
+          <w:b/>
+          <w:bCs/>
+          <w:sz w:val="32"/>
+          <w:szCs w:val="32"/>
+          <w:lang w:val="en-US"/>
+        </w:rPr>
+        <w:t>:</w:t>
+      </w:r>
+    </w:p>
+    <w:p>
+      <w:pPr>
+        <w:rPr>
+          <w:b/>
+          <w:bCs/>
+          <w:lang w:val="en-PK"/>
+        </w:rPr>
+      </w:pPr>
+      <w:r>
+        <w:rPr>
+          <w:b/>
+          <w:bCs/>
+          <w:lang w:val="en-PK"/>
+        </w:rPr>
+        <w:t>1. Dashboard:</w:t>
+      </w:r>
+    </w:p>
+    <w:p>
+      <w:pPr>
+        <w:numPr>
+          <w:ilvl w:val="0"/>
+          <w:numId w:val="3"/>
+        </w:numPr>
+        <w:rPr>
+          <w:lang w:val="en-PK"/>
+        </w:rPr>
+      </w:pPr>
+      <w:r>
+        <w:rPr>
+          <w:lang w:val="en-PK"/>
+        </w:rPr>
+        <w:t>Overview of financial status.</w:t>
+      </w:r>
+    </w:p>
+    <w:p>
+      <w:pPr>
+        <w:numPr>
+          <w:ilvl w:val="0"/>
+          <w:numId w:val="3"/>
+        </w:numPr>
+        <w:rPr>
+          <w:lang w:val="en-PK"/>
+        </w:rPr>
+      </w:pPr>
+      <w:r>
+        <w:rPr>
+          <w:lang w:val="en-PK"/>
+        </w:rPr>
+        <w:t>Summary of account balances.</w:t>
+      </w:r>
+    </w:p>
+    <w:p>
+      <w:pPr>
+        <w:numPr>
+          <w:ilvl w:val="0"/>
+          <w:numId w:val="3"/>
+        </w:numPr>
+        <w:rPr>
+          <w:lang w:val="en-PK"/>
+        </w:rPr>
+      </w:pPr>
+      <w:r>
+        <w:rPr>
+          <w:lang w:val="en-PK"/>
+        </w:rPr>
+        <w:t>Graphical representation of spending by categories against allocated budgets.</w:t>
+      </w:r>
+    </w:p>
+    <w:p>
+      <w:pPr>
+        <w:numPr>
+          <w:ilvl w:val="0"/>
+          <w:numId w:val="3"/>
+        </w:numPr>
+        <w:rPr>
+          <w:lang w:val="en-PK"/>
+        </w:rPr>
+      </w:pPr>
+      <w:r>
+        <w:rPr>
+          <w:lang w:val="en-PK"/>
+        </w:rPr>
+        <w:t>Alerts for nearing budget limits or upcoming bills.</w:t>
+      </w:r>
+    </w:p>
+    <w:p>
+      <w:pPr>
+        <w:rPr>
+          <w:b/>
+          <w:bCs/>
+          <w:lang w:val="en-PK"/>
+        </w:rPr>
+      </w:pPr>
+      <w:r>
+        <w:rPr>
+          <w:b/>
+          <w:bCs/>
+          <w:lang w:val="en-PK"/>
+        </w:rPr>
+        <w:t>2. Accounts Page:</w:t>
+      </w:r>
+    </w:p>
+    <w:p>
+      <w:pPr>
+        <w:numPr>
+          <w:ilvl w:val="0"/>
+          <w:numId w:val="4"/>
+        </w:numPr>
+        <w:rPr>
+          <w:lang w:val="en-PK"/>
+        </w:rPr>
+      </w:pPr>
+      <w:r>
+        <w:rPr>
+          <w:lang w:val="en-PK"/>
+        </w:rPr>
+        <w:t>List of user accounts.</w:t>
+      </w:r>
+    </w:p>
+    <w:p>
+      <w:pPr>
+        <w:numPr>
+          <w:ilvl w:val="0"/>
+          <w:numId w:val="4"/>
+        </w:numPr>
+        <w:rPr>
+          <w:lang w:val="en-PK"/>
+        </w:rPr>
+      </w:pPr>
+      <w:r>
+        <w:rPr>
+          <w:lang w:val="en-PK"/>
+        </w:rPr>
+        <w:t>Ability to add, delete, and view individual accounts.</w:t>
+      </w:r>
+    </w:p>
+    <w:p>
+      <w:pPr>
+        <w:numPr>
+          <w:ilvl w:val="0"/>
+          <w:numId w:val="4"/>
+        </w:numPr>
+        <w:rPr>
+          <w:lang w:val="en-PK"/>
+        </w:rPr>
+      </w:pPr>
+      <w:r>
+        <w:rPr>
+          <w:lang w:val="en-PK"/>
+        </w:rPr>
+        <w:t>Transaction history for each account.</w:t>
+      </w:r>
+    </w:p>
+    <w:p>
+      <w:pPr>
+        <w:rPr>
+          <w:b/>
+          <w:bCs/>
+          <w:lang w:val="en-PK"/>
+        </w:rPr>
+      </w:pPr>
+      <w:r>
+        <w:rPr>
+          <w:b/>
+          <w:bCs/>
+          <w:lang w:val="en-PK"/>
+        </w:rPr>
+        <w:t>3. Transactions Page:</w:t>
+      </w:r>
+    </w:p>
+    <w:p>
+      <w:pPr>
+        <w:numPr>
+          <w:ilvl w:val="0"/>
+          <w:numId w:val="5"/>
+        </w:numPr>
+        <w:rPr>
+          <w:lang w:val="en-PK"/>
+        </w:rPr>
+      </w:pPr>
+      <w:r>
+        <w:rPr>
+          <w:lang w:val="en-PK"/>
+        </w:rPr>
+        <w:t>Ability to log income and expenses.</w:t>
+      </w:r>
+    </w:p>
+    <w:p>
+      <w:pPr>
+        <w:numPr>
+          <w:ilvl w:val="0"/>
+          <w:numId w:val="5"/>
+        </w:numPr>
+        <w:rPr>
+          <w:lang w:val="en-PK"/>
+        </w:rPr>
+      </w:pPr>
+      <w:r>
+        <w:rPr>
+          <w:lang w:val="en-PK"/>
+        </w:rPr>
+        <w:t>Form to add new transactions (date, amount, category, note).</w:t>
+      </w:r>
+    </w:p>
+    <w:p>
+      <w:pPr>
+        <w:numPr>
+          <w:ilvl w:val="0"/>
+          <w:numId w:val="5"/>
+        </w:numPr>
+        <w:rPr>
+          <w:lang w:val="en-PK"/>
+        </w:rPr>
+      </w:pPr>
+      <w:r>
+        <w:rPr>
+          <w:lang w:val="en-PK"/>
+        </w:rPr>
+        <w:t>Filter and search options for transactions.</w:t>
+      </w:r>
+    </w:p>
+    <w:p>
+      <w:pPr>
+        <w:rPr>
+          <w:b/>
+          <w:bCs/>
+          <w:lang w:val="en-PK"/>
+        </w:rPr>
+      </w:pPr>
+      <w:r>
+        <w:rPr>
+          <w:b/>
+          <w:bCs/>
+          <w:lang w:val="en-PK"/>
+        </w:rPr>
+        <w:t>4. Budgets Page:</w:t>
+      </w:r>
+    </w:p>
+    <w:p>
+      <w:pPr>
+        <w:numPr>
+          <w:ilvl w:val="0"/>
+          <w:numId w:val="6"/>
+        </w:numPr>
+        <w:rPr>
+          <w:lang w:val="en-PK"/>
+        </w:rPr>
+      </w:pPr>
+      <w:r>
+        <w:rPr>
+          <w:lang w:val="en-PK"/>
+        </w:rPr>
+        <w:t>List of budget categories with allocated amounts.</w:t>
+      </w:r>
+    </w:p>
+    <w:p>
+      <w:pPr>
+        <w:numPr>
+          <w:ilvl w:val="0"/>
+          <w:numId w:val="6"/>
+        </w:numPr>
+        <w:rPr>
+          <w:lang w:val="en-PK"/>
+        </w:rPr>
+      </w:pPr>
+      <w:r>
+        <w:rPr>
+          <w:lang w:val="en-PK"/>
+        </w:rPr>
+        <w:t>Ability to set/edit budgets for each category.</w:t>
+      </w:r>
+    </w:p>
+    <w:p>
+      <w:pPr>
+        <w:numPr>
+          <w:ilvl w:val="0"/>
+          <w:numId w:val="6"/>
+        </w:numPr>
+        <w:rPr>
+          <w:lang w:val="en-PK"/>
+        </w:rPr>
+      </w:pPr>
+      <w:r>
+        <w:rPr>
+          <w:lang w:val="en-PK"/>
+        </w:rPr>
+        <w:t>Visual representation (graphs/charts) comparing actual spending against budgeted amounts.</w:t>
+      </w:r>
+    </w:p>
+    <w:p>
+      <w:pPr>
+        <w:rPr>
+          <w:b/>
+          <w:bCs/>
+          <w:lang w:val="en-PK"/>
+        </w:rPr>
+      </w:pPr>
+      <w:r>
+        <w:rPr>
+          <w:b/>
+          <w:bCs/>
+          <w:lang w:val="en-PK"/>
+        </w:rPr>
+        <w:t>5. Reports &amp; Analysis Page:</w:t>
+      </w:r>
+    </w:p>
+    <w:p>
+      <w:pPr>
+        <w:numPr>
+          <w:ilvl w:val="0"/>
+          <w:numId w:val="7"/>
+        </w:numPr>
+        <w:rPr>
+          <w:lang w:val="en-PK"/>
+        </w:rPr>
+      </w:pPr>
+      <w:r>
+        <w:rPr>
+          <w:lang w:val="en-PK"/>
+        </w:rPr>
+        <w:t>Detailed breakdown of spending by category and time period.</w:t>
+      </w:r>
+    </w:p>
+    <w:p>
+      <w:pPr>
+        <w:numPr>
+          <w:ilvl w:val="0"/>
+          <w:numId w:val="7"/>
+        </w:numPr>
+        <w:rPr>
+          <w:lang w:val="en-PK"/>
+        </w:rPr>
+      </w:pPr>
+      <w:r>
+        <w:rPr>
+          <w:lang w:val="en-PK"/>
+        </w:rPr>
+        <w:t>Graphs/charts showing spending trends.</w:t>
+      </w:r>
+    </w:p>
+    <w:p>
+      <w:pPr>
+        <w:numPr>
+          <w:ilvl w:val="0"/>
+          <w:numId w:val="7"/>
+        </w:numPr>
+        <w:rPr>
+          <w:lang w:val="en-PK"/>
+        </w:rPr>
+      </w:pPr>
+      <w:r>
+        <w:rPr>
+          <w:lang w:val="en-PK"/>
+        </w:rPr>
+        <w:t>Export options for reports (CSV, PDF).</w:t>
+      </w:r>
+    </w:p>
+    <w:p>
+      <w:pPr>
+        <w:rPr>
+          <w:b/>
+          <w:bCs/>
+          <w:lang w:val="en-PK"/>
+        </w:rPr>
+      </w:pPr>
+      <w:r>
+        <w:rPr>
+          <w:b/>
+          <w:bCs/>
+          <w:lang w:val="en-PK"/>
+        </w:rPr>
+        <w:t>6. Recurring Transactions Page:</w:t>
+      </w:r>
+    </w:p>
+    <w:p>
+      <w:pPr>
+        <w:numPr>
+          <w:ilvl w:val="0"/>
+          <w:numId w:val="8"/>
+        </w:numPr>
+        <w:rPr>
+          <w:lang w:val="en-PK"/>
+        </w:rPr>
+      </w:pPr>
+      <w:r>
+        <w:rPr>
+          <w:lang w:val="en-PK"/>
+        </w:rPr>
+        <w:t>List of recurring bills/expenses.</w:t>
+      </w:r>
+    </w:p>
+    <w:p>
+      <w:pPr>
+        <w:numPr>
+          <w:ilvl w:val="0"/>
+          <w:numId w:val="8"/>
+        </w:numPr>
+        <w:rPr>
+          <w:lang w:val="en-PK"/>
+        </w:rPr>
+      </w:pPr>
+      <w:r>
+        <w:rPr>
+          <w:lang w:val="en-PK"/>
+        </w:rPr>
+        <w:t>Ability to add, edit, and delete recurring transactions.</w:t>
+      </w:r>
+    </w:p>
+    <w:p>
+      <w:pPr>
+        <w:numPr>
+          <w:ilvl w:val="0"/>
+          <w:numId w:val="8"/>
+        </w:numPr>
+        <w:rPr>
+          <w:lang w:val="en-PK"/>
+        </w:rPr>
+      </w:pPr>
+      <w:r>
+        <w:rPr>
+          <w:lang w:val="en-PK"/>
+        </w:rPr>
+        <w:t>Option to link recurring transactions to specific accounts.</w:t>
+      </w:r>
+    </w:p>
+    <w:p>
+      <w:pPr>
+        <w:rPr>
+          <w:b/>
+          <w:bCs/>
+          <w:lang w:val="en-PK"/>
+        </w:rPr>
+      </w:pPr>
+      <w:r>
+        <w:rPr>
+          <w:b/>
+          <w:bCs/>
+          <w:lang w:val="en-PK"/>
+        </w:rPr>
+        <w:t>7. Settings Page:</w:t>
+      </w:r>
+    </w:p>
+    <w:p>
+      <w:pPr>
+        <w:numPr>
+          <w:ilvl w:val="0"/>
+          <w:numId w:val="9"/>
+        </w:numPr>
+        <w:rPr>
+          <w:lang w:val="en-PK"/>
+        </w:rPr>
+      </w:pPr>
+      <w:r>
+        <w:rPr>
+          <w:lang w:val="en-PK"/>
+        </w:rPr>
+        <w:t>Account settings (password change, two-factor authentication).</w:t>
+      </w:r>
+    </w:p>
+    <w:p>
+      <w:pPr>
+        <w:numPr>
+          <w:ilvl w:val="0"/>
+          <w:numId w:val="9"/>
+        </w:numPr>
+        <w:rPr>
+          <w:lang w:val="en-PK"/>
+        </w:rPr>
+      </w:pPr>
+      <w:r>
+        <w:rPr>
+          <w:lang w:val="en-PK"/>
+        </w:rPr>
+        <w:t>Preferences (currency, date format).</w:t>
+      </w:r>
+    </w:p>
+    <w:p>
+      <w:pPr>
+        <w:numPr>
+          <w:ilvl w:val="0"/>
+          <w:numId w:val="9"/>
+        </w:numPr>
+        <w:rPr>
+          <w:lang w:val="en-PK"/>
+        </w:rPr>
+      </w:pPr>
+      <w:r>
+        <w:rPr>
+          <w:lang w:val="en-PK"/>
+        </w:rPr>
+        <w:t>Data import/export options.</w:t>
+      </w:r>
+    </w:p>
+    <w:p>
+      <w:pPr>
+        <w:rPr>
+          <w:b/>
+          <w:bCs/>
+          <w:lang w:val="en-PK"/>
+        </w:rPr>
+      </w:pPr>
+      <w:r>
+        <w:rPr>
+          <w:b/>
+          <w:bCs/>
+          <w:lang w:val="en-PK"/>
+        </w:rPr>
         <w:lastRenderedPageBreak/>
-        <w:t>Remember to start small and gradually add more features. It's better to have a simple app that works well than a complex app that's full of bugs. Good luck with your project!</w:t>
-      </w:r>
+        <w:t>8. Authentication Pages:</w:t>
+      </w:r>
+    </w:p>
+    <w:p>
+      <w:pPr>
+        <w:numPr>
+          <w:ilvl w:val="0"/>
+          <w:numId w:val="10"/>
+        </w:numPr>
+        <w:rPr>
+          <w:lang w:val="en-PK"/>
+        </w:rPr>
+      </w:pPr>
+      <w:r>
+        <w:rPr>
+          <w:lang w:val="en-PK"/>
+        </w:rPr>
+        <w:t>Login page.</w:t>
+      </w:r>
+    </w:p>
+    <w:p>
+      <w:pPr>
+        <w:numPr>
+          <w:ilvl w:val="0"/>
+          <w:numId w:val="10"/>
+        </w:numPr>
+        <w:rPr>
+          <w:lang w:val="en-PK"/>
+        </w:rPr>
+      </w:pPr>
+      <w:r>
+        <w:rPr>
+          <w:lang w:val="en-PK"/>
+        </w:rPr>
+        <w:t>Registration page.</w:t>
+      </w:r>
+    </w:p>
+    <w:p>
+      <w:pPr>
+        <w:numPr>
+          <w:ilvl w:val="0"/>
+          <w:numId w:val="10"/>
+        </w:numPr>
+        <w:rPr>
+          <w:lang w:val="en-PK"/>
+        </w:rPr>
+      </w:pPr>
+      <w:r>
+        <w:rPr>
+          <w:lang w:val="en-PK"/>
+        </w:rPr>
+        <w:t>Forgot password/reset password page.</w:t>
+      </w:r>
+    </w:p>
+    <w:p>
+      <w:pPr>
+        <w:rPr>
+          <w:b/>
+          <w:bCs/>
+          <w:lang w:val="en-PK"/>
+        </w:rPr>
+      </w:pPr>
+      <w:r>
+        <w:rPr>
+          <w:b/>
+          <w:bCs/>
+          <w:lang w:val="en-PK"/>
+        </w:rPr>
+        <w:t>9. Alerts and Notifications:</w:t>
+      </w:r>
+    </w:p>
+    <w:p>
+      <w:pPr>
+        <w:numPr>
+          <w:ilvl w:val="0"/>
+          <w:numId w:val="11"/>
+        </w:numPr>
+        <w:rPr>
+          <w:lang w:val="en-PK"/>
+        </w:rPr>
+      </w:pPr>
+      <w:r>
+        <w:rPr>
+          <w:lang w:val="en-PK"/>
+        </w:rPr>
+        <w:t xml:space="preserve">Notification </w:t>
+      </w:r>
+      <w:proofErr w:type="spellStart"/>
+      <w:r>
+        <w:rPr>
+          <w:lang w:val="en-PK"/>
+        </w:rPr>
+        <w:t>center</w:t>
+      </w:r>
+      <w:proofErr w:type="spellEnd"/>
+      <w:r>
+        <w:rPr>
+          <w:lang w:val="en-PK"/>
+        </w:rPr>
+        <w:t xml:space="preserve"> for alerts about approaching budget limits, upcoming bills, etc.</w:t>
+      </w:r>
+    </w:p>
+    <w:p>
+      <w:pPr>
+        <w:numPr>
+          <w:ilvl w:val="0"/>
+          <w:numId w:val="11"/>
+        </w:numPr>
+        <w:rPr>
+          <w:lang w:val="en-PK"/>
+        </w:rPr>
+      </w:pPr>
+      <w:r>
+        <w:rPr>
+          <w:lang w:val="en-PK"/>
+        </w:rPr>
+        <w:t>Ability to customize notification preferences.</w:t>
+      </w:r>
+    </w:p>
+    <w:p>
+      <w:pPr>
+        <w:rPr>
+          <w:b/>
+          <w:bCs/>
+          <w:lang w:val="en-PK"/>
+        </w:rPr>
+      </w:pPr>
+      <w:r>
+        <w:rPr>
+          <w:b/>
+          <w:bCs/>
+          <w:lang w:val="en-PK"/>
+        </w:rPr>
+        <w:t>Design Considerations:</w:t>
+      </w:r>
+    </w:p>
+    <w:p>
+      <w:pPr>
+        <w:numPr>
+          <w:ilvl w:val="0"/>
+          <w:numId w:val="12"/>
+        </w:numPr>
+        <w:rPr>
+          <w:lang w:val="en-PK"/>
+        </w:rPr>
+      </w:pPr>
+      <w:r>
+        <w:rPr>
+          <w:b/>
+          <w:bCs/>
+          <w:lang w:val="en-PK"/>
+        </w:rPr>
+        <w:t>Navigation</w:t>
+      </w:r>
+      <w:r>
+        <w:rPr>
+          <w:lang w:val="en-PK"/>
+        </w:rPr>
+        <w:t>: Implement a clear and consistent navigation menu to access different sections.</w:t>
+      </w:r>
+    </w:p>
+    <w:p>
+      <w:pPr>
+        <w:numPr>
+          <w:ilvl w:val="0"/>
+          <w:numId w:val="12"/>
+        </w:numPr>
+        <w:rPr>
+          <w:lang w:val="en-PK"/>
+        </w:rPr>
+      </w:pPr>
+      <w:r>
+        <w:rPr>
+          <w:b/>
+          <w:bCs/>
+          <w:lang w:val="en-PK"/>
+        </w:rPr>
+        <w:t>Responsive Design</w:t>
+      </w:r>
+      <w:r>
+        <w:rPr>
+          <w:lang w:val="en-PK"/>
+        </w:rPr>
+        <w:t>: Ensure the interface is mobile-friendly for easy access on various devices.</w:t>
+      </w:r>
+    </w:p>
+    <w:p>
+      <w:pPr>
+        <w:numPr>
+          <w:ilvl w:val="0"/>
+          <w:numId w:val="12"/>
+        </w:numPr>
+        <w:rPr>
+          <w:lang w:val="en-PK"/>
+        </w:rPr>
+      </w:pPr>
+      <w:r>
+        <w:rPr>
+          <w:b/>
+          <w:bCs/>
+          <w:lang w:val="en-PK"/>
+        </w:rPr>
+        <w:t>Visualizations</w:t>
+      </w:r>
+      <w:r>
+        <w:rPr>
+          <w:lang w:val="en-PK"/>
+        </w:rPr>
+        <w:t>: Use graphs, charts, and infographics for better data representation.</w:t>
+      </w:r>
+    </w:p>
+    <w:p>
+      <w:pPr>
+        <w:numPr>
+          <w:ilvl w:val="0"/>
+          <w:numId w:val="12"/>
+        </w:numPr>
+        <w:rPr>
+          <w:lang w:val="en-PK"/>
+        </w:rPr>
+      </w:pPr>
+      <w:r>
+        <w:rPr>
+          <w:b/>
+          <w:bCs/>
+          <w:lang w:val="en-PK"/>
+        </w:rPr>
+        <w:t>Accessibility</w:t>
+      </w:r>
+      <w:r>
+        <w:rPr>
+          <w:lang w:val="en-PK"/>
+        </w:rPr>
+        <w:t>: Make sure the UI is accessible and easy to use for all users.</w:t>
+      </w:r>
+    </w:p>
+    <w:p>
+      <w:pPr>
+        <w:numPr>
+          <w:ilvl w:val="0"/>
+          <w:numId w:val="12"/>
+        </w:numPr>
+        <w:rPr>
+          <w:lang w:val="en-PK"/>
+        </w:rPr>
+      </w:pPr>
+      <w:r>
+        <w:rPr>
+          <w:b/>
+          <w:bCs/>
+          <w:lang w:val="en-PK"/>
+        </w:rPr>
+        <w:t>Security</w:t>
+      </w:r>
+      <w:r>
+        <w:rPr>
+          <w:lang w:val="en-PK"/>
+        </w:rPr>
+        <w:t>: Incorporate security measures, especially for sensitive areas like authentication and data handling.</w:t>
+      </w:r>
+    </w:p>
+    <w:p>
+      <w:pPr>
+        <w:rPr>
+          <w:lang w:val="en-US"/>
+        </w:rPr>
+      </w:pPr>
     </w:p>
     <w:p/>
     <w:sectPr>
@@ -399,6 +1253,1347 @@
     </w:lvl>
   </w:abstractNum>
   <w:abstractNum w:abstractNumId="1" w15:restartNumberingAfterBreak="0">
+    <w:nsid w:val="0AE17E74"/>
+    <w:multiLevelType w:val="multilevel"/>
+    <w:tmpl w:val="138E7402"/>
+    <w:lvl w:ilvl="0">
+      <w:start w:val="1"/>
+      <w:numFmt w:val="bullet"/>
+      <w:lvlText w:val=""/>
+      <w:lvlJc w:val="left"/>
+      <w:pPr>
+        <w:tabs>
+          <w:tab w:val="num" w:pos="720"/>
+        </w:tabs>
+        <w:ind w:left="720" w:hanging="360"/>
+      </w:pPr>
+      <w:rPr>
+        <w:rFonts w:ascii="Symbol" w:hAnsi="Symbol" w:hint="default"/>
+        <w:sz w:val="20"/>
+      </w:rPr>
+    </w:lvl>
+    <w:lvl w:ilvl="1" w:tentative="1">
+      <w:start w:val="1"/>
+      <w:numFmt w:val="bullet"/>
+      <w:lvlText w:val=""/>
+      <w:lvlJc w:val="left"/>
+      <w:pPr>
+        <w:tabs>
+          <w:tab w:val="num" w:pos="1440"/>
+        </w:tabs>
+        <w:ind w:left="1440" w:hanging="360"/>
+      </w:pPr>
+      <w:rPr>
+        <w:rFonts w:ascii="Symbol" w:hAnsi="Symbol" w:hint="default"/>
+        <w:sz w:val="20"/>
+      </w:rPr>
+    </w:lvl>
+    <w:lvl w:ilvl="2" w:tentative="1">
+      <w:start w:val="1"/>
+      <w:numFmt w:val="bullet"/>
+      <w:lvlText w:val=""/>
+      <w:lvlJc w:val="left"/>
+      <w:pPr>
+        <w:tabs>
+          <w:tab w:val="num" w:pos="2160"/>
+        </w:tabs>
+        <w:ind w:left="2160" w:hanging="360"/>
+      </w:pPr>
+      <w:rPr>
+        <w:rFonts w:ascii="Symbol" w:hAnsi="Symbol" w:hint="default"/>
+        <w:sz w:val="20"/>
+      </w:rPr>
+    </w:lvl>
+    <w:lvl w:ilvl="3" w:tentative="1">
+      <w:start w:val="1"/>
+      <w:numFmt w:val="bullet"/>
+      <w:lvlText w:val=""/>
+      <w:lvlJc w:val="left"/>
+      <w:pPr>
+        <w:tabs>
+          <w:tab w:val="num" w:pos="2880"/>
+        </w:tabs>
+        <w:ind w:left="2880" w:hanging="360"/>
+      </w:pPr>
+      <w:rPr>
+        <w:rFonts w:ascii="Symbol" w:hAnsi="Symbol" w:hint="default"/>
+        <w:sz w:val="20"/>
+      </w:rPr>
+    </w:lvl>
+    <w:lvl w:ilvl="4" w:tentative="1">
+      <w:start w:val="1"/>
+      <w:numFmt w:val="bullet"/>
+      <w:lvlText w:val=""/>
+      <w:lvlJc w:val="left"/>
+      <w:pPr>
+        <w:tabs>
+          <w:tab w:val="num" w:pos="3600"/>
+        </w:tabs>
+        <w:ind w:left="3600" w:hanging="360"/>
+      </w:pPr>
+      <w:rPr>
+        <w:rFonts w:ascii="Symbol" w:hAnsi="Symbol" w:hint="default"/>
+        <w:sz w:val="20"/>
+      </w:rPr>
+    </w:lvl>
+    <w:lvl w:ilvl="5" w:tentative="1">
+      <w:start w:val="1"/>
+      <w:numFmt w:val="bullet"/>
+      <w:lvlText w:val=""/>
+      <w:lvlJc w:val="left"/>
+      <w:pPr>
+        <w:tabs>
+          <w:tab w:val="num" w:pos="4320"/>
+        </w:tabs>
+        <w:ind w:left="4320" w:hanging="360"/>
+      </w:pPr>
+      <w:rPr>
+        <w:rFonts w:ascii="Symbol" w:hAnsi="Symbol" w:hint="default"/>
+        <w:sz w:val="20"/>
+      </w:rPr>
+    </w:lvl>
+    <w:lvl w:ilvl="6" w:tentative="1">
+      <w:start w:val="1"/>
+      <w:numFmt w:val="bullet"/>
+      <w:lvlText w:val=""/>
+      <w:lvlJc w:val="left"/>
+      <w:pPr>
+        <w:tabs>
+          <w:tab w:val="num" w:pos="5040"/>
+        </w:tabs>
+        <w:ind w:left="5040" w:hanging="360"/>
+      </w:pPr>
+      <w:rPr>
+        <w:rFonts w:ascii="Symbol" w:hAnsi="Symbol" w:hint="default"/>
+        <w:sz w:val="20"/>
+      </w:rPr>
+    </w:lvl>
+    <w:lvl w:ilvl="7" w:tentative="1">
+      <w:start w:val="1"/>
+      <w:numFmt w:val="bullet"/>
+      <w:lvlText w:val=""/>
+      <w:lvlJc w:val="left"/>
+      <w:pPr>
+        <w:tabs>
+          <w:tab w:val="num" w:pos="5760"/>
+        </w:tabs>
+        <w:ind w:left="5760" w:hanging="360"/>
+      </w:pPr>
+      <w:rPr>
+        <w:rFonts w:ascii="Symbol" w:hAnsi="Symbol" w:hint="default"/>
+        <w:sz w:val="20"/>
+      </w:rPr>
+    </w:lvl>
+    <w:lvl w:ilvl="8" w:tentative="1">
+      <w:start w:val="1"/>
+      <w:numFmt w:val="bullet"/>
+      <w:lvlText w:val=""/>
+      <w:lvlJc w:val="left"/>
+      <w:pPr>
+        <w:tabs>
+          <w:tab w:val="num" w:pos="6480"/>
+        </w:tabs>
+        <w:ind w:left="6480" w:hanging="360"/>
+      </w:pPr>
+      <w:rPr>
+        <w:rFonts w:ascii="Symbol" w:hAnsi="Symbol" w:hint="default"/>
+        <w:sz w:val="20"/>
+      </w:rPr>
+    </w:lvl>
+  </w:abstractNum>
+  <w:abstractNum w:abstractNumId="2" w15:restartNumberingAfterBreak="0">
+    <w:nsid w:val="1D3355F8"/>
+    <w:multiLevelType w:val="multilevel"/>
+    <w:tmpl w:val="8BB296A6"/>
+    <w:lvl w:ilvl="0">
+      <w:start w:val="1"/>
+      <w:numFmt w:val="bullet"/>
+      <w:lvlText w:val=""/>
+      <w:lvlJc w:val="left"/>
+      <w:pPr>
+        <w:tabs>
+          <w:tab w:val="num" w:pos="720"/>
+        </w:tabs>
+        <w:ind w:left="720" w:hanging="360"/>
+      </w:pPr>
+      <w:rPr>
+        <w:rFonts w:ascii="Symbol" w:hAnsi="Symbol" w:hint="default"/>
+        <w:sz w:val="20"/>
+      </w:rPr>
+    </w:lvl>
+    <w:lvl w:ilvl="1" w:tentative="1">
+      <w:start w:val="1"/>
+      <w:numFmt w:val="bullet"/>
+      <w:lvlText w:val=""/>
+      <w:lvlJc w:val="left"/>
+      <w:pPr>
+        <w:tabs>
+          <w:tab w:val="num" w:pos="1440"/>
+        </w:tabs>
+        <w:ind w:left="1440" w:hanging="360"/>
+      </w:pPr>
+      <w:rPr>
+        <w:rFonts w:ascii="Symbol" w:hAnsi="Symbol" w:hint="default"/>
+        <w:sz w:val="20"/>
+      </w:rPr>
+    </w:lvl>
+    <w:lvl w:ilvl="2" w:tentative="1">
+      <w:start w:val="1"/>
+      <w:numFmt w:val="bullet"/>
+      <w:lvlText w:val=""/>
+      <w:lvlJc w:val="left"/>
+      <w:pPr>
+        <w:tabs>
+          <w:tab w:val="num" w:pos="2160"/>
+        </w:tabs>
+        <w:ind w:left="2160" w:hanging="360"/>
+      </w:pPr>
+      <w:rPr>
+        <w:rFonts w:ascii="Symbol" w:hAnsi="Symbol" w:hint="default"/>
+        <w:sz w:val="20"/>
+      </w:rPr>
+    </w:lvl>
+    <w:lvl w:ilvl="3" w:tentative="1">
+      <w:start w:val="1"/>
+      <w:numFmt w:val="bullet"/>
+      <w:lvlText w:val=""/>
+      <w:lvlJc w:val="left"/>
+      <w:pPr>
+        <w:tabs>
+          <w:tab w:val="num" w:pos="2880"/>
+        </w:tabs>
+        <w:ind w:left="2880" w:hanging="360"/>
+      </w:pPr>
+      <w:rPr>
+        <w:rFonts w:ascii="Symbol" w:hAnsi="Symbol" w:hint="default"/>
+        <w:sz w:val="20"/>
+      </w:rPr>
+    </w:lvl>
+    <w:lvl w:ilvl="4" w:tentative="1">
+      <w:start w:val="1"/>
+      <w:numFmt w:val="bullet"/>
+      <w:lvlText w:val=""/>
+      <w:lvlJc w:val="left"/>
+      <w:pPr>
+        <w:tabs>
+          <w:tab w:val="num" w:pos="3600"/>
+        </w:tabs>
+        <w:ind w:left="3600" w:hanging="360"/>
+      </w:pPr>
+      <w:rPr>
+        <w:rFonts w:ascii="Symbol" w:hAnsi="Symbol" w:hint="default"/>
+        <w:sz w:val="20"/>
+      </w:rPr>
+    </w:lvl>
+    <w:lvl w:ilvl="5" w:tentative="1">
+      <w:start w:val="1"/>
+      <w:numFmt w:val="bullet"/>
+      <w:lvlText w:val=""/>
+      <w:lvlJc w:val="left"/>
+      <w:pPr>
+        <w:tabs>
+          <w:tab w:val="num" w:pos="4320"/>
+        </w:tabs>
+        <w:ind w:left="4320" w:hanging="360"/>
+      </w:pPr>
+      <w:rPr>
+        <w:rFonts w:ascii="Symbol" w:hAnsi="Symbol" w:hint="default"/>
+        <w:sz w:val="20"/>
+      </w:rPr>
+    </w:lvl>
+    <w:lvl w:ilvl="6" w:tentative="1">
+      <w:start w:val="1"/>
+      <w:numFmt w:val="bullet"/>
+      <w:lvlText w:val=""/>
+      <w:lvlJc w:val="left"/>
+      <w:pPr>
+        <w:tabs>
+          <w:tab w:val="num" w:pos="5040"/>
+        </w:tabs>
+        <w:ind w:left="5040" w:hanging="360"/>
+      </w:pPr>
+      <w:rPr>
+        <w:rFonts w:ascii="Symbol" w:hAnsi="Symbol" w:hint="default"/>
+        <w:sz w:val="20"/>
+      </w:rPr>
+    </w:lvl>
+    <w:lvl w:ilvl="7" w:tentative="1">
+      <w:start w:val="1"/>
+      <w:numFmt w:val="bullet"/>
+      <w:lvlText w:val=""/>
+      <w:lvlJc w:val="left"/>
+      <w:pPr>
+        <w:tabs>
+          <w:tab w:val="num" w:pos="5760"/>
+        </w:tabs>
+        <w:ind w:left="5760" w:hanging="360"/>
+      </w:pPr>
+      <w:rPr>
+        <w:rFonts w:ascii="Symbol" w:hAnsi="Symbol" w:hint="default"/>
+        <w:sz w:val="20"/>
+      </w:rPr>
+    </w:lvl>
+    <w:lvl w:ilvl="8" w:tentative="1">
+      <w:start w:val="1"/>
+      <w:numFmt w:val="bullet"/>
+      <w:lvlText w:val=""/>
+      <w:lvlJc w:val="left"/>
+      <w:pPr>
+        <w:tabs>
+          <w:tab w:val="num" w:pos="6480"/>
+        </w:tabs>
+        <w:ind w:left="6480" w:hanging="360"/>
+      </w:pPr>
+      <w:rPr>
+        <w:rFonts w:ascii="Symbol" w:hAnsi="Symbol" w:hint="default"/>
+        <w:sz w:val="20"/>
+      </w:rPr>
+    </w:lvl>
+  </w:abstractNum>
+  <w:abstractNum w:abstractNumId="3" w15:restartNumberingAfterBreak="0">
+    <w:nsid w:val="25AB406A"/>
+    <w:multiLevelType w:val="multilevel"/>
+    <w:tmpl w:val="D68C37B6"/>
+    <w:lvl w:ilvl="0">
+      <w:start w:val="1"/>
+      <w:numFmt w:val="bullet"/>
+      <w:lvlText w:val=""/>
+      <w:lvlJc w:val="left"/>
+      <w:pPr>
+        <w:tabs>
+          <w:tab w:val="num" w:pos="720"/>
+        </w:tabs>
+        <w:ind w:left="720" w:hanging="360"/>
+      </w:pPr>
+      <w:rPr>
+        <w:rFonts w:ascii="Symbol" w:hAnsi="Symbol" w:hint="default"/>
+        <w:sz w:val="20"/>
+      </w:rPr>
+    </w:lvl>
+    <w:lvl w:ilvl="1" w:tentative="1">
+      <w:start w:val="1"/>
+      <w:numFmt w:val="bullet"/>
+      <w:lvlText w:val=""/>
+      <w:lvlJc w:val="left"/>
+      <w:pPr>
+        <w:tabs>
+          <w:tab w:val="num" w:pos="1440"/>
+        </w:tabs>
+        <w:ind w:left="1440" w:hanging="360"/>
+      </w:pPr>
+      <w:rPr>
+        <w:rFonts w:ascii="Symbol" w:hAnsi="Symbol" w:hint="default"/>
+        <w:sz w:val="20"/>
+      </w:rPr>
+    </w:lvl>
+    <w:lvl w:ilvl="2" w:tentative="1">
+      <w:start w:val="1"/>
+      <w:numFmt w:val="bullet"/>
+      <w:lvlText w:val=""/>
+      <w:lvlJc w:val="left"/>
+      <w:pPr>
+        <w:tabs>
+          <w:tab w:val="num" w:pos="2160"/>
+        </w:tabs>
+        <w:ind w:left="2160" w:hanging="360"/>
+      </w:pPr>
+      <w:rPr>
+        <w:rFonts w:ascii="Symbol" w:hAnsi="Symbol" w:hint="default"/>
+        <w:sz w:val="20"/>
+      </w:rPr>
+    </w:lvl>
+    <w:lvl w:ilvl="3" w:tentative="1">
+      <w:start w:val="1"/>
+      <w:numFmt w:val="bullet"/>
+      <w:lvlText w:val=""/>
+      <w:lvlJc w:val="left"/>
+      <w:pPr>
+        <w:tabs>
+          <w:tab w:val="num" w:pos="2880"/>
+        </w:tabs>
+        <w:ind w:left="2880" w:hanging="360"/>
+      </w:pPr>
+      <w:rPr>
+        <w:rFonts w:ascii="Symbol" w:hAnsi="Symbol" w:hint="default"/>
+        <w:sz w:val="20"/>
+      </w:rPr>
+    </w:lvl>
+    <w:lvl w:ilvl="4" w:tentative="1">
+      <w:start w:val="1"/>
+      <w:numFmt w:val="bullet"/>
+      <w:lvlText w:val=""/>
+      <w:lvlJc w:val="left"/>
+      <w:pPr>
+        <w:tabs>
+          <w:tab w:val="num" w:pos="3600"/>
+        </w:tabs>
+        <w:ind w:left="3600" w:hanging="360"/>
+      </w:pPr>
+      <w:rPr>
+        <w:rFonts w:ascii="Symbol" w:hAnsi="Symbol" w:hint="default"/>
+        <w:sz w:val="20"/>
+      </w:rPr>
+    </w:lvl>
+    <w:lvl w:ilvl="5" w:tentative="1">
+      <w:start w:val="1"/>
+      <w:numFmt w:val="bullet"/>
+      <w:lvlText w:val=""/>
+      <w:lvlJc w:val="left"/>
+      <w:pPr>
+        <w:tabs>
+          <w:tab w:val="num" w:pos="4320"/>
+        </w:tabs>
+        <w:ind w:left="4320" w:hanging="360"/>
+      </w:pPr>
+      <w:rPr>
+        <w:rFonts w:ascii="Symbol" w:hAnsi="Symbol" w:hint="default"/>
+        <w:sz w:val="20"/>
+      </w:rPr>
+    </w:lvl>
+    <w:lvl w:ilvl="6" w:tentative="1">
+      <w:start w:val="1"/>
+      <w:numFmt w:val="bullet"/>
+      <w:lvlText w:val=""/>
+      <w:lvlJc w:val="left"/>
+      <w:pPr>
+        <w:tabs>
+          <w:tab w:val="num" w:pos="5040"/>
+        </w:tabs>
+        <w:ind w:left="5040" w:hanging="360"/>
+      </w:pPr>
+      <w:rPr>
+        <w:rFonts w:ascii="Symbol" w:hAnsi="Symbol" w:hint="default"/>
+        <w:sz w:val="20"/>
+      </w:rPr>
+    </w:lvl>
+    <w:lvl w:ilvl="7" w:tentative="1">
+      <w:start w:val="1"/>
+      <w:numFmt w:val="bullet"/>
+      <w:lvlText w:val=""/>
+      <w:lvlJc w:val="left"/>
+      <w:pPr>
+        <w:tabs>
+          <w:tab w:val="num" w:pos="5760"/>
+        </w:tabs>
+        <w:ind w:left="5760" w:hanging="360"/>
+      </w:pPr>
+      <w:rPr>
+        <w:rFonts w:ascii="Symbol" w:hAnsi="Symbol" w:hint="default"/>
+        <w:sz w:val="20"/>
+      </w:rPr>
+    </w:lvl>
+    <w:lvl w:ilvl="8" w:tentative="1">
+      <w:start w:val="1"/>
+      <w:numFmt w:val="bullet"/>
+      <w:lvlText w:val=""/>
+      <w:lvlJc w:val="left"/>
+      <w:pPr>
+        <w:tabs>
+          <w:tab w:val="num" w:pos="6480"/>
+        </w:tabs>
+        <w:ind w:left="6480" w:hanging="360"/>
+      </w:pPr>
+      <w:rPr>
+        <w:rFonts w:ascii="Symbol" w:hAnsi="Symbol" w:hint="default"/>
+        <w:sz w:val="20"/>
+      </w:rPr>
+    </w:lvl>
+  </w:abstractNum>
+  <w:abstractNum w:abstractNumId="4" w15:restartNumberingAfterBreak="0">
+    <w:nsid w:val="542D1AE3"/>
+    <w:multiLevelType w:val="multilevel"/>
+    <w:tmpl w:val="78664AF4"/>
+    <w:lvl w:ilvl="0">
+      <w:start w:val="1"/>
+      <w:numFmt w:val="bullet"/>
+      <w:lvlText w:val=""/>
+      <w:lvlJc w:val="left"/>
+      <w:pPr>
+        <w:tabs>
+          <w:tab w:val="num" w:pos="720"/>
+        </w:tabs>
+        <w:ind w:left="720" w:hanging="360"/>
+      </w:pPr>
+      <w:rPr>
+        <w:rFonts w:ascii="Symbol" w:hAnsi="Symbol" w:hint="default"/>
+        <w:sz w:val="20"/>
+      </w:rPr>
+    </w:lvl>
+    <w:lvl w:ilvl="1" w:tentative="1">
+      <w:start w:val="1"/>
+      <w:numFmt w:val="bullet"/>
+      <w:lvlText w:val=""/>
+      <w:lvlJc w:val="left"/>
+      <w:pPr>
+        <w:tabs>
+          <w:tab w:val="num" w:pos="1440"/>
+        </w:tabs>
+        <w:ind w:left="1440" w:hanging="360"/>
+      </w:pPr>
+      <w:rPr>
+        <w:rFonts w:ascii="Symbol" w:hAnsi="Symbol" w:hint="default"/>
+        <w:sz w:val="20"/>
+      </w:rPr>
+    </w:lvl>
+    <w:lvl w:ilvl="2" w:tentative="1">
+      <w:start w:val="1"/>
+      <w:numFmt w:val="bullet"/>
+      <w:lvlText w:val=""/>
+      <w:lvlJc w:val="left"/>
+      <w:pPr>
+        <w:tabs>
+          <w:tab w:val="num" w:pos="2160"/>
+        </w:tabs>
+        <w:ind w:left="2160" w:hanging="360"/>
+      </w:pPr>
+      <w:rPr>
+        <w:rFonts w:ascii="Symbol" w:hAnsi="Symbol" w:hint="default"/>
+        <w:sz w:val="20"/>
+      </w:rPr>
+    </w:lvl>
+    <w:lvl w:ilvl="3" w:tentative="1">
+      <w:start w:val="1"/>
+      <w:numFmt w:val="bullet"/>
+      <w:lvlText w:val=""/>
+      <w:lvlJc w:val="left"/>
+      <w:pPr>
+        <w:tabs>
+          <w:tab w:val="num" w:pos="2880"/>
+        </w:tabs>
+        <w:ind w:left="2880" w:hanging="360"/>
+      </w:pPr>
+      <w:rPr>
+        <w:rFonts w:ascii="Symbol" w:hAnsi="Symbol" w:hint="default"/>
+        <w:sz w:val="20"/>
+      </w:rPr>
+    </w:lvl>
+    <w:lvl w:ilvl="4" w:tentative="1">
+      <w:start w:val="1"/>
+      <w:numFmt w:val="bullet"/>
+      <w:lvlText w:val=""/>
+      <w:lvlJc w:val="left"/>
+      <w:pPr>
+        <w:tabs>
+          <w:tab w:val="num" w:pos="3600"/>
+        </w:tabs>
+        <w:ind w:left="3600" w:hanging="360"/>
+      </w:pPr>
+      <w:rPr>
+        <w:rFonts w:ascii="Symbol" w:hAnsi="Symbol" w:hint="default"/>
+        <w:sz w:val="20"/>
+      </w:rPr>
+    </w:lvl>
+    <w:lvl w:ilvl="5" w:tentative="1">
+      <w:start w:val="1"/>
+      <w:numFmt w:val="bullet"/>
+      <w:lvlText w:val=""/>
+      <w:lvlJc w:val="left"/>
+      <w:pPr>
+        <w:tabs>
+          <w:tab w:val="num" w:pos="4320"/>
+        </w:tabs>
+        <w:ind w:left="4320" w:hanging="360"/>
+      </w:pPr>
+      <w:rPr>
+        <w:rFonts w:ascii="Symbol" w:hAnsi="Symbol" w:hint="default"/>
+        <w:sz w:val="20"/>
+      </w:rPr>
+    </w:lvl>
+    <w:lvl w:ilvl="6" w:tentative="1">
+      <w:start w:val="1"/>
+      <w:numFmt w:val="bullet"/>
+      <w:lvlText w:val=""/>
+      <w:lvlJc w:val="left"/>
+      <w:pPr>
+        <w:tabs>
+          <w:tab w:val="num" w:pos="5040"/>
+        </w:tabs>
+        <w:ind w:left="5040" w:hanging="360"/>
+      </w:pPr>
+      <w:rPr>
+        <w:rFonts w:ascii="Symbol" w:hAnsi="Symbol" w:hint="default"/>
+        <w:sz w:val="20"/>
+      </w:rPr>
+    </w:lvl>
+    <w:lvl w:ilvl="7" w:tentative="1">
+      <w:start w:val="1"/>
+      <w:numFmt w:val="bullet"/>
+      <w:lvlText w:val=""/>
+      <w:lvlJc w:val="left"/>
+      <w:pPr>
+        <w:tabs>
+          <w:tab w:val="num" w:pos="5760"/>
+        </w:tabs>
+        <w:ind w:left="5760" w:hanging="360"/>
+      </w:pPr>
+      <w:rPr>
+        <w:rFonts w:ascii="Symbol" w:hAnsi="Symbol" w:hint="default"/>
+        <w:sz w:val="20"/>
+      </w:rPr>
+    </w:lvl>
+    <w:lvl w:ilvl="8" w:tentative="1">
+      <w:start w:val="1"/>
+      <w:numFmt w:val="bullet"/>
+      <w:lvlText w:val=""/>
+      <w:lvlJc w:val="left"/>
+      <w:pPr>
+        <w:tabs>
+          <w:tab w:val="num" w:pos="6480"/>
+        </w:tabs>
+        <w:ind w:left="6480" w:hanging="360"/>
+      </w:pPr>
+      <w:rPr>
+        <w:rFonts w:ascii="Symbol" w:hAnsi="Symbol" w:hint="default"/>
+        <w:sz w:val="20"/>
+      </w:rPr>
+    </w:lvl>
+  </w:abstractNum>
+  <w:abstractNum w:abstractNumId="5" w15:restartNumberingAfterBreak="0">
+    <w:nsid w:val="5D927717"/>
+    <w:multiLevelType w:val="multilevel"/>
+    <w:tmpl w:val="E0CCA0EA"/>
+    <w:lvl w:ilvl="0">
+      <w:start w:val="1"/>
+      <w:numFmt w:val="bullet"/>
+      <w:lvlText w:val=""/>
+      <w:lvlJc w:val="left"/>
+      <w:pPr>
+        <w:tabs>
+          <w:tab w:val="num" w:pos="720"/>
+        </w:tabs>
+        <w:ind w:left="720" w:hanging="360"/>
+      </w:pPr>
+      <w:rPr>
+        <w:rFonts w:ascii="Symbol" w:hAnsi="Symbol" w:hint="default"/>
+        <w:sz w:val="20"/>
+      </w:rPr>
+    </w:lvl>
+    <w:lvl w:ilvl="1" w:tentative="1">
+      <w:start w:val="1"/>
+      <w:numFmt w:val="bullet"/>
+      <w:lvlText w:val=""/>
+      <w:lvlJc w:val="left"/>
+      <w:pPr>
+        <w:tabs>
+          <w:tab w:val="num" w:pos="1440"/>
+        </w:tabs>
+        <w:ind w:left="1440" w:hanging="360"/>
+      </w:pPr>
+      <w:rPr>
+        <w:rFonts w:ascii="Symbol" w:hAnsi="Symbol" w:hint="default"/>
+        <w:sz w:val="20"/>
+      </w:rPr>
+    </w:lvl>
+    <w:lvl w:ilvl="2" w:tentative="1">
+      <w:start w:val="1"/>
+      <w:numFmt w:val="bullet"/>
+      <w:lvlText w:val=""/>
+      <w:lvlJc w:val="left"/>
+      <w:pPr>
+        <w:tabs>
+          <w:tab w:val="num" w:pos="2160"/>
+        </w:tabs>
+        <w:ind w:left="2160" w:hanging="360"/>
+      </w:pPr>
+      <w:rPr>
+        <w:rFonts w:ascii="Symbol" w:hAnsi="Symbol" w:hint="default"/>
+        <w:sz w:val="20"/>
+      </w:rPr>
+    </w:lvl>
+    <w:lvl w:ilvl="3" w:tentative="1">
+      <w:start w:val="1"/>
+      <w:numFmt w:val="bullet"/>
+      <w:lvlText w:val=""/>
+      <w:lvlJc w:val="left"/>
+      <w:pPr>
+        <w:tabs>
+          <w:tab w:val="num" w:pos="2880"/>
+        </w:tabs>
+        <w:ind w:left="2880" w:hanging="360"/>
+      </w:pPr>
+      <w:rPr>
+        <w:rFonts w:ascii="Symbol" w:hAnsi="Symbol" w:hint="default"/>
+        <w:sz w:val="20"/>
+      </w:rPr>
+    </w:lvl>
+    <w:lvl w:ilvl="4" w:tentative="1">
+      <w:start w:val="1"/>
+      <w:numFmt w:val="bullet"/>
+      <w:lvlText w:val=""/>
+      <w:lvlJc w:val="left"/>
+      <w:pPr>
+        <w:tabs>
+          <w:tab w:val="num" w:pos="3600"/>
+        </w:tabs>
+        <w:ind w:left="3600" w:hanging="360"/>
+      </w:pPr>
+      <w:rPr>
+        <w:rFonts w:ascii="Symbol" w:hAnsi="Symbol" w:hint="default"/>
+        <w:sz w:val="20"/>
+      </w:rPr>
+    </w:lvl>
+    <w:lvl w:ilvl="5" w:tentative="1">
+      <w:start w:val="1"/>
+      <w:numFmt w:val="bullet"/>
+      <w:lvlText w:val=""/>
+      <w:lvlJc w:val="left"/>
+      <w:pPr>
+        <w:tabs>
+          <w:tab w:val="num" w:pos="4320"/>
+        </w:tabs>
+        <w:ind w:left="4320" w:hanging="360"/>
+      </w:pPr>
+      <w:rPr>
+        <w:rFonts w:ascii="Symbol" w:hAnsi="Symbol" w:hint="default"/>
+        <w:sz w:val="20"/>
+      </w:rPr>
+    </w:lvl>
+    <w:lvl w:ilvl="6" w:tentative="1">
+      <w:start w:val="1"/>
+      <w:numFmt w:val="bullet"/>
+      <w:lvlText w:val=""/>
+      <w:lvlJc w:val="left"/>
+      <w:pPr>
+        <w:tabs>
+          <w:tab w:val="num" w:pos="5040"/>
+        </w:tabs>
+        <w:ind w:left="5040" w:hanging="360"/>
+      </w:pPr>
+      <w:rPr>
+        <w:rFonts w:ascii="Symbol" w:hAnsi="Symbol" w:hint="default"/>
+        <w:sz w:val="20"/>
+      </w:rPr>
+    </w:lvl>
+    <w:lvl w:ilvl="7" w:tentative="1">
+      <w:start w:val="1"/>
+      <w:numFmt w:val="bullet"/>
+      <w:lvlText w:val=""/>
+      <w:lvlJc w:val="left"/>
+      <w:pPr>
+        <w:tabs>
+          <w:tab w:val="num" w:pos="5760"/>
+        </w:tabs>
+        <w:ind w:left="5760" w:hanging="360"/>
+      </w:pPr>
+      <w:rPr>
+        <w:rFonts w:ascii="Symbol" w:hAnsi="Symbol" w:hint="default"/>
+        <w:sz w:val="20"/>
+      </w:rPr>
+    </w:lvl>
+    <w:lvl w:ilvl="8" w:tentative="1">
+      <w:start w:val="1"/>
+      <w:numFmt w:val="bullet"/>
+      <w:lvlText w:val=""/>
+      <w:lvlJc w:val="left"/>
+      <w:pPr>
+        <w:tabs>
+          <w:tab w:val="num" w:pos="6480"/>
+        </w:tabs>
+        <w:ind w:left="6480" w:hanging="360"/>
+      </w:pPr>
+      <w:rPr>
+        <w:rFonts w:ascii="Symbol" w:hAnsi="Symbol" w:hint="default"/>
+        <w:sz w:val="20"/>
+      </w:rPr>
+    </w:lvl>
+  </w:abstractNum>
+  <w:abstractNum w:abstractNumId="6" w15:restartNumberingAfterBreak="0">
+    <w:nsid w:val="60444DC0"/>
+    <w:multiLevelType w:val="multilevel"/>
+    <w:tmpl w:val="1F06B45C"/>
+    <w:lvl w:ilvl="0">
+      <w:start w:val="1"/>
+      <w:numFmt w:val="bullet"/>
+      <w:lvlText w:val=""/>
+      <w:lvlJc w:val="left"/>
+      <w:pPr>
+        <w:tabs>
+          <w:tab w:val="num" w:pos="720"/>
+        </w:tabs>
+        <w:ind w:left="720" w:hanging="360"/>
+      </w:pPr>
+      <w:rPr>
+        <w:rFonts w:ascii="Symbol" w:hAnsi="Symbol" w:hint="default"/>
+        <w:sz w:val="20"/>
+      </w:rPr>
+    </w:lvl>
+    <w:lvl w:ilvl="1" w:tentative="1">
+      <w:start w:val="1"/>
+      <w:numFmt w:val="bullet"/>
+      <w:lvlText w:val=""/>
+      <w:lvlJc w:val="left"/>
+      <w:pPr>
+        <w:tabs>
+          <w:tab w:val="num" w:pos="1440"/>
+        </w:tabs>
+        <w:ind w:left="1440" w:hanging="360"/>
+      </w:pPr>
+      <w:rPr>
+        <w:rFonts w:ascii="Symbol" w:hAnsi="Symbol" w:hint="default"/>
+        <w:sz w:val="20"/>
+      </w:rPr>
+    </w:lvl>
+    <w:lvl w:ilvl="2" w:tentative="1">
+      <w:start w:val="1"/>
+      <w:numFmt w:val="bullet"/>
+      <w:lvlText w:val=""/>
+      <w:lvlJc w:val="left"/>
+      <w:pPr>
+        <w:tabs>
+          <w:tab w:val="num" w:pos="2160"/>
+        </w:tabs>
+        <w:ind w:left="2160" w:hanging="360"/>
+      </w:pPr>
+      <w:rPr>
+        <w:rFonts w:ascii="Symbol" w:hAnsi="Symbol" w:hint="default"/>
+        <w:sz w:val="20"/>
+      </w:rPr>
+    </w:lvl>
+    <w:lvl w:ilvl="3" w:tentative="1">
+      <w:start w:val="1"/>
+      <w:numFmt w:val="bullet"/>
+      <w:lvlText w:val=""/>
+      <w:lvlJc w:val="left"/>
+      <w:pPr>
+        <w:tabs>
+          <w:tab w:val="num" w:pos="2880"/>
+        </w:tabs>
+        <w:ind w:left="2880" w:hanging="360"/>
+      </w:pPr>
+      <w:rPr>
+        <w:rFonts w:ascii="Symbol" w:hAnsi="Symbol" w:hint="default"/>
+        <w:sz w:val="20"/>
+      </w:rPr>
+    </w:lvl>
+    <w:lvl w:ilvl="4" w:tentative="1">
+      <w:start w:val="1"/>
+      <w:numFmt w:val="bullet"/>
+      <w:lvlText w:val=""/>
+      <w:lvlJc w:val="left"/>
+      <w:pPr>
+        <w:tabs>
+          <w:tab w:val="num" w:pos="3600"/>
+        </w:tabs>
+        <w:ind w:left="3600" w:hanging="360"/>
+      </w:pPr>
+      <w:rPr>
+        <w:rFonts w:ascii="Symbol" w:hAnsi="Symbol" w:hint="default"/>
+        <w:sz w:val="20"/>
+      </w:rPr>
+    </w:lvl>
+    <w:lvl w:ilvl="5" w:tentative="1">
+      <w:start w:val="1"/>
+      <w:numFmt w:val="bullet"/>
+      <w:lvlText w:val=""/>
+      <w:lvlJc w:val="left"/>
+      <w:pPr>
+        <w:tabs>
+          <w:tab w:val="num" w:pos="4320"/>
+        </w:tabs>
+        <w:ind w:left="4320" w:hanging="360"/>
+      </w:pPr>
+      <w:rPr>
+        <w:rFonts w:ascii="Symbol" w:hAnsi="Symbol" w:hint="default"/>
+        <w:sz w:val="20"/>
+      </w:rPr>
+    </w:lvl>
+    <w:lvl w:ilvl="6" w:tentative="1">
+      <w:start w:val="1"/>
+      <w:numFmt w:val="bullet"/>
+      <w:lvlText w:val=""/>
+      <w:lvlJc w:val="left"/>
+      <w:pPr>
+        <w:tabs>
+          <w:tab w:val="num" w:pos="5040"/>
+        </w:tabs>
+        <w:ind w:left="5040" w:hanging="360"/>
+      </w:pPr>
+      <w:rPr>
+        <w:rFonts w:ascii="Symbol" w:hAnsi="Symbol" w:hint="default"/>
+        <w:sz w:val="20"/>
+      </w:rPr>
+    </w:lvl>
+    <w:lvl w:ilvl="7" w:tentative="1">
+      <w:start w:val="1"/>
+      <w:numFmt w:val="bullet"/>
+      <w:lvlText w:val=""/>
+      <w:lvlJc w:val="left"/>
+      <w:pPr>
+        <w:tabs>
+          <w:tab w:val="num" w:pos="5760"/>
+        </w:tabs>
+        <w:ind w:left="5760" w:hanging="360"/>
+      </w:pPr>
+      <w:rPr>
+        <w:rFonts w:ascii="Symbol" w:hAnsi="Symbol" w:hint="default"/>
+        <w:sz w:val="20"/>
+      </w:rPr>
+    </w:lvl>
+    <w:lvl w:ilvl="8" w:tentative="1">
+      <w:start w:val="1"/>
+      <w:numFmt w:val="bullet"/>
+      <w:lvlText w:val=""/>
+      <w:lvlJc w:val="left"/>
+      <w:pPr>
+        <w:tabs>
+          <w:tab w:val="num" w:pos="6480"/>
+        </w:tabs>
+        <w:ind w:left="6480" w:hanging="360"/>
+      </w:pPr>
+      <w:rPr>
+        <w:rFonts w:ascii="Symbol" w:hAnsi="Symbol" w:hint="default"/>
+        <w:sz w:val="20"/>
+      </w:rPr>
+    </w:lvl>
+  </w:abstractNum>
+  <w:abstractNum w:abstractNumId="7" w15:restartNumberingAfterBreak="0">
+    <w:nsid w:val="65B9250A"/>
+    <w:multiLevelType w:val="multilevel"/>
+    <w:tmpl w:val="768AFD9A"/>
+    <w:lvl w:ilvl="0">
+      <w:start w:val="1"/>
+      <w:numFmt w:val="bullet"/>
+      <w:lvlText w:val=""/>
+      <w:lvlJc w:val="left"/>
+      <w:pPr>
+        <w:tabs>
+          <w:tab w:val="num" w:pos="720"/>
+        </w:tabs>
+        <w:ind w:left="720" w:hanging="360"/>
+      </w:pPr>
+      <w:rPr>
+        <w:rFonts w:ascii="Symbol" w:hAnsi="Symbol" w:hint="default"/>
+        <w:sz w:val="20"/>
+      </w:rPr>
+    </w:lvl>
+    <w:lvl w:ilvl="1" w:tentative="1">
+      <w:start w:val="1"/>
+      <w:numFmt w:val="bullet"/>
+      <w:lvlText w:val=""/>
+      <w:lvlJc w:val="left"/>
+      <w:pPr>
+        <w:tabs>
+          <w:tab w:val="num" w:pos="1440"/>
+        </w:tabs>
+        <w:ind w:left="1440" w:hanging="360"/>
+      </w:pPr>
+      <w:rPr>
+        <w:rFonts w:ascii="Symbol" w:hAnsi="Symbol" w:hint="default"/>
+        <w:sz w:val="20"/>
+      </w:rPr>
+    </w:lvl>
+    <w:lvl w:ilvl="2" w:tentative="1">
+      <w:start w:val="1"/>
+      <w:numFmt w:val="bullet"/>
+      <w:lvlText w:val=""/>
+      <w:lvlJc w:val="left"/>
+      <w:pPr>
+        <w:tabs>
+          <w:tab w:val="num" w:pos="2160"/>
+        </w:tabs>
+        <w:ind w:left="2160" w:hanging="360"/>
+      </w:pPr>
+      <w:rPr>
+        <w:rFonts w:ascii="Symbol" w:hAnsi="Symbol" w:hint="default"/>
+        <w:sz w:val="20"/>
+      </w:rPr>
+    </w:lvl>
+    <w:lvl w:ilvl="3" w:tentative="1">
+      <w:start w:val="1"/>
+      <w:numFmt w:val="bullet"/>
+      <w:lvlText w:val=""/>
+      <w:lvlJc w:val="left"/>
+      <w:pPr>
+        <w:tabs>
+          <w:tab w:val="num" w:pos="2880"/>
+        </w:tabs>
+        <w:ind w:left="2880" w:hanging="360"/>
+      </w:pPr>
+      <w:rPr>
+        <w:rFonts w:ascii="Symbol" w:hAnsi="Symbol" w:hint="default"/>
+        <w:sz w:val="20"/>
+      </w:rPr>
+    </w:lvl>
+    <w:lvl w:ilvl="4" w:tentative="1">
+      <w:start w:val="1"/>
+      <w:numFmt w:val="bullet"/>
+      <w:lvlText w:val=""/>
+      <w:lvlJc w:val="left"/>
+      <w:pPr>
+        <w:tabs>
+          <w:tab w:val="num" w:pos="3600"/>
+        </w:tabs>
+        <w:ind w:left="3600" w:hanging="360"/>
+      </w:pPr>
+      <w:rPr>
+        <w:rFonts w:ascii="Symbol" w:hAnsi="Symbol" w:hint="default"/>
+        <w:sz w:val="20"/>
+      </w:rPr>
+    </w:lvl>
+    <w:lvl w:ilvl="5" w:tentative="1">
+      <w:start w:val="1"/>
+      <w:numFmt w:val="bullet"/>
+      <w:lvlText w:val=""/>
+      <w:lvlJc w:val="left"/>
+      <w:pPr>
+        <w:tabs>
+          <w:tab w:val="num" w:pos="4320"/>
+        </w:tabs>
+        <w:ind w:left="4320" w:hanging="360"/>
+      </w:pPr>
+      <w:rPr>
+        <w:rFonts w:ascii="Symbol" w:hAnsi="Symbol" w:hint="default"/>
+        <w:sz w:val="20"/>
+      </w:rPr>
+    </w:lvl>
+    <w:lvl w:ilvl="6" w:tentative="1">
+      <w:start w:val="1"/>
+      <w:numFmt w:val="bullet"/>
+      <w:lvlText w:val=""/>
+      <w:lvlJc w:val="left"/>
+      <w:pPr>
+        <w:tabs>
+          <w:tab w:val="num" w:pos="5040"/>
+        </w:tabs>
+        <w:ind w:left="5040" w:hanging="360"/>
+      </w:pPr>
+      <w:rPr>
+        <w:rFonts w:ascii="Symbol" w:hAnsi="Symbol" w:hint="default"/>
+        <w:sz w:val="20"/>
+      </w:rPr>
+    </w:lvl>
+    <w:lvl w:ilvl="7" w:tentative="1">
+      <w:start w:val="1"/>
+      <w:numFmt w:val="bullet"/>
+      <w:lvlText w:val=""/>
+      <w:lvlJc w:val="left"/>
+      <w:pPr>
+        <w:tabs>
+          <w:tab w:val="num" w:pos="5760"/>
+        </w:tabs>
+        <w:ind w:left="5760" w:hanging="360"/>
+      </w:pPr>
+      <w:rPr>
+        <w:rFonts w:ascii="Symbol" w:hAnsi="Symbol" w:hint="default"/>
+        <w:sz w:val="20"/>
+      </w:rPr>
+    </w:lvl>
+    <w:lvl w:ilvl="8" w:tentative="1">
+      <w:start w:val="1"/>
+      <w:numFmt w:val="bullet"/>
+      <w:lvlText w:val=""/>
+      <w:lvlJc w:val="left"/>
+      <w:pPr>
+        <w:tabs>
+          <w:tab w:val="num" w:pos="6480"/>
+        </w:tabs>
+        <w:ind w:left="6480" w:hanging="360"/>
+      </w:pPr>
+      <w:rPr>
+        <w:rFonts w:ascii="Symbol" w:hAnsi="Symbol" w:hint="default"/>
+        <w:sz w:val="20"/>
+      </w:rPr>
+    </w:lvl>
+  </w:abstractNum>
+  <w:abstractNum w:abstractNumId="8" w15:restartNumberingAfterBreak="0">
+    <w:nsid w:val="6EAA3542"/>
+    <w:multiLevelType w:val="multilevel"/>
+    <w:tmpl w:val="E7E03996"/>
+    <w:lvl w:ilvl="0">
+      <w:start w:val="1"/>
+      <w:numFmt w:val="bullet"/>
+      <w:lvlText w:val=""/>
+      <w:lvlJc w:val="left"/>
+      <w:pPr>
+        <w:tabs>
+          <w:tab w:val="num" w:pos="720"/>
+        </w:tabs>
+        <w:ind w:left="720" w:hanging="360"/>
+      </w:pPr>
+      <w:rPr>
+        <w:rFonts w:ascii="Symbol" w:hAnsi="Symbol" w:hint="default"/>
+        <w:sz w:val="20"/>
+      </w:rPr>
+    </w:lvl>
+    <w:lvl w:ilvl="1" w:tentative="1">
+      <w:start w:val="1"/>
+      <w:numFmt w:val="bullet"/>
+      <w:lvlText w:val=""/>
+      <w:lvlJc w:val="left"/>
+      <w:pPr>
+        <w:tabs>
+          <w:tab w:val="num" w:pos="1440"/>
+        </w:tabs>
+        <w:ind w:left="1440" w:hanging="360"/>
+      </w:pPr>
+      <w:rPr>
+        <w:rFonts w:ascii="Symbol" w:hAnsi="Symbol" w:hint="default"/>
+        <w:sz w:val="20"/>
+      </w:rPr>
+    </w:lvl>
+    <w:lvl w:ilvl="2" w:tentative="1">
+      <w:start w:val="1"/>
+      <w:numFmt w:val="bullet"/>
+      <w:lvlText w:val=""/>
+      <w:lvlJc w:val="left"/>
+      <w:pPr>
+        <w:tabs>
+          <w:tab w:val="num" w:pos="2160"/>
+        </w:tabs>
+        <w:ind w:left="2160" w:hanging="360"/>
+      </w:pPr>
+      <w:rPr>
+        <w:rFonts w:ascii="Symbol" w:hAnsi="Symbol" w:hint="default"/>
+        <w:sz w:val="20"/>
+      </w:rPr>
+    </w:lvl>
+    <w:lvl w:ilvl="3" w:tentative="1">
+      <w:start w:val="1"/>
+      <w:numFmt w:val="bullet"/>
+      <w:lvlText w:val=""/>
+      <w:lvlJc w:val="left"/>
+      <w:pPr>
+        <w:tabs>
+          <w:tab w:val="num" w:pos="2880"/>
+        </w:tabs>
+        <w:ind w:left="2880" w:hanging="360"/>
+      </w:pPr>
+      <w:rPr>
+        <w:rFonts w:ascii="Symbol" w:hAnsi="Symbol" w:hint="default"/>
+        <w:sz w:val="20"/>
+      </w:rPr>
+    </w:lvl>
+    <w:lvl w:ilvl="4" w:tentative="1">
+      <w:start w:val="1"/>
+      <w:numFmt w:val="bullet"/>
+      <w:lvlText w:val=""/>
+      <w:lvlJc w:val="left"/>
+      <w:pPr>
+        <w:tabs>
+          <w:tab w:val="num" w:pos="3600"/>
+        </w:tabs>
+        <w:ind w:left="3600" w:hanging="360"/>
+      </w:pPr>
+      <w:rPr>
+        <w:rFonts w:ascii="Symbol" w:hAnsi="Symbol" w:hint="default"/>
+        <w:sz w:val="20"/>
+      </w:rPr>
+    </w:lvl>
+    <w:lvl w:ilvl="5" w:tentative="1">
+      <w:start w:val="1"/>
+      <w:numFmt w:val="bullet"/>
+      <w:lvlText w:val=""/>
+      <w:lvlJc w:val="left"/>
+      <w:pPr>
+        <w:tabs>
+          <w:tab w:val="num" w:pos="4320"/>
+        </w:tabs>
+        <w:ind w:left="4320" w:hanging="360"/>
+      </w:pPr>
+      <w:rPr>
+        <w:rFonts w:ascii="Symbol" w:hAnsi="Symbol" w:hint="default"/>
+        <w:sz w:val="20"/>
+      </w:rPr>
+    </w:lvl>
+    <w:lvl w:ilvl="6" w:tentative="1">
+      <w:start w:val="1"/>
+      <w:numFmt w:val="bullet"/>
+      <w:lvlText w:val=""/>
+      <w:lvlJc w:val="left"/>
+      <w:pPr>
+        <w:tabs>
+          <w:tab w:val="num" w:pos="5040"/>
+        </w:tabs>
+        <w:ind w:left="5040" w:hanging="360"/>
+      </w:pPr>
+      <w:rPr>
+        <w:rFonts w:ascii="Symbol" w:hAnsi="Symbol" w:hint="default"/>
+        <w:sz w:val="20"/>
+      </w:rPr>
+    </w:lvl>
+    <w:lvl w:ilvl="7" w:tentative="1">
+      <w:start w:val="1"/>
+      <w:numFmt w:val="bullet"/>
+      <w:lvlText w:val=""/>
+      <w:lvlJc w:val="left"/>
+      <w:pPr>
+        <w:tabs>
+          <w:tab w:val="num" w:pos="5760"/>
+        </w:tabs>
+        <w:ind w:left="5760" w:hanging="360"/>
+      </w:pPr>
+      <w:rPr>
+        <w:rFonts w:ascii="Symbol" w:hAnsi="Symbol" w:hint="default"/>
+        <w:sz w:val="20"/>
+      </w:rPr>
+    </w:lvl>
+    <w:lvl w:ilvl="8" w:tentative="1">
+      <w:start w:val="1"/>
+      <w:numFmt w:val="bullet"/>
+      <w:lvlText w:val=""/>
+      <w:lvlJc w:val="left"/>
+      <w:pPr>
+        <w:tabs>
+          <w:tab w:val="num" w:pos="6480"/>
+        </w:tabs>
+        <w:ind w:left="6480" w:hanging="360"/>
+      </w:pPr>
+      <w:rPr>
+        <w:rFonts w:ascii="Symbol" w:hAnsi="Symbol" w:hint="default"/>
+        <w:sz w:val="20"/>
+      </w:rPr>
+    </w:lvl>
+  </w:abstractNum>
+  <w:abstractNum w:abstractNumId="9" w15:restartNumberingAfterBreak="0">
+    <w:nsid w:val="6F143216"/>
+    <w:multiLevelType w:val="multilevel"/>
+    <w:tmpl w:val="4F083EE0"/>
+    <w:lvl w:ilvl="0">
+      <w:start w:val="1"/>
+      <w:numFmt w:val="bullet"/>
+      <w:lvlText w:val=""/>
+      <w:lvlJc w:val="left"/>
+      <w:pPr>
+        <w:tabs>
+          <w:tab w:val="num" w:pos="720"/>
+        </w:tabs>
+        <w:ind w:left="720" w:hanging="360"/>
+      </w:pPr>
+      <w:rPr>
+        <w:rFonts w:ascii="Symbol" w:hAnsi="Symbol" w:hint="default"/>
+        <w:sz w:val="20"/>
+      </w:rPr>
+    </w:lvl>
+    <w:lvl w:ilvl="1" w:tentative="1">
+      <w:start w:val="1"/>
+      <w:numFmt w:val="bullet"/>
+      <w:lvlText w:val=""/>
+      <w:lvlJc w:val="left"/>
+      <w:pPr>
+        <w:tabs>
+          <w:tab w:val="num" w:pos="1440"/>
+        </w:tabs>
+        <w:ind w:left="1440" w:hanging="360"/>
+      </w:pPr>
+      <w:rPr>
+        <w:rFonts w:ascii="Symbol" w:hAnsi="Symbol" w:hint="default"/>
+        <w:sz w:val="20"/>
+      </w:rPr>
+    </w:lvl>
+    <w:lvl w:ilvl="2" w:tentative="1">
+      <w:start w:val="1"/>
+      <w:numFmt w:val="bullet"/>
+      <w:lvlText w:val=""/>
+      <w:lvlJc w:val="left"/>
+      <w:pPr>
+        <w:tabs>
+          <w:tab w:val="num" w:pos="2160"/>
+        </w:tabs>
+        <w:ind w:left="2160" w:hanging="360"/>
+      </w:pPr>
+      <w:rPr>
+        <w:rFonts w:ascii="Symbol" w:hAnsi="Symbol" w:hint="default"/>
+        <w:sz w:val="20"/>
+      </w:rPr>
+    </w:lvl>
+    <w:lvl w:ilvl="3" w:tentative="1">
+      <w:start w:val="1"/>
+      <w:numFmt w:val="bullet"/>
+      <w:lvlText w:val=""/>
+      <w:lvlJc w:val="left"/>
+      <w:pPr>
+        <w:tabs>
+          <w:tab w:val="num" w:pos="2880"/>
+        </w:tabs>
+        <w:ind w:left="2880" w:hanging="360"/>
+      </w:pPr>
+      <w:rPr>
+        <w:rFonts w:ascii="Symbol" w:hAnsi="Symbol" w:hint="default"/>
+        <w:sz w:val="20"/>
+      </w:rPr>
+    </w:lvl>
+    <w:lvl w:ilvl="4" w:tentative="1">
+      <w:start w:val="1"/>
+      <w:numFmt w:val="bullet"/>
+      <w:lvlText w:val=""/>
+      <w:lvlJc w:val="left"/>
+      <w:pPr>
+        <w:tabs>
+          <w:tab w:val="num" w:pos="3600"/>
+        </w:tabs>
+        <w:ind w:left="3600" w:hanging="360"/>
+      </w:pPr>
+      <w:rPr>
+        <w:rFonts w:ascii="Symbol" w:hAnsi="Symbol" w:hint="default"/>
+        <w:sz w:val="20"/>
+      </w:rPr>
+    </w:lvl>
+    <w:lvl w:ilvl="5" w:tentative="1">
+      <w:start w:val="1"/>
+      <w:numFmt w:val="bullet"/>
+      <w:lvlText w:val=""/>
+      <w:lvlJc w:val="left"/>
+      <w:pPr>
+        <w:tabs>
+          <w:tab w:val="num" w:pos="4320"/>
+        </w:tabs>
+        <w:ind w:left="4320" w:hanging="360"/>
+      </w:pPr>
+      <w:rPr>
+        <w:rFonts w:ascii="Symbol" w:hAnsi="Symbol" w:hint="default"/>
+        <w:sz w:val="20"/>
+      </w:rPr>
+    </w:lvl>
+    <w:lvl w:ilvl="6" w:tentative="1">
+      <w:start w:val="1"/>
+      <w:numFmt w:val="bullet"/>
+      <w:lvlText w:val=""/>
+      <w:lvlJc w:val="left"/>
+      <w:pPr>
+        <w:tabs>
+          <w:tab w:val="num" w:pos="5040"/>
+        </w:tabs>
+        <w:ind w:left="5040" w:hanging="360"/>
+      </w:pPr>
+      <w:rPr>
+        <w:rFonts w:ascii="Symbol" w:hAnsi="Symbol" w:hint="default"/>
+        <w:sz w:val="20"/>
+      </w:rPr>
+    </w:lvl>
+    <w:lvl w:ilvl="7" w:tentative="1">
+      <w:start w:val="1"/>
+      <w:numFmt w:val="bullet"/>
+      <w:lvlText w:val=""/>
+      <w:lvlJc w:val="left"/>
+      <w:pPr>
+        <w:tabs>
+          <w:tab w:val="num" w:pos="5760"/>
+        </w:tabs>
+        <w:ind w:left="5760" w:hanging="360"/>
+      </w:pPr>
+      <w:rPr>
+        <w:rFonts w:ascii="Symbol" w:hAnsi="Symbol" w:hint="default"/>
+        <w:sz w:val="20"/>
+      </w:rPr>
+    </w:lvl>
+    <w:lvl w:ilvl="8" w:tentative="1">
+      <w:start w:val="1"/>
+      <w:numFmt w:val="bullet"/>
+      <w:lvlText w:val=""/>
+      <w:lvlJc w:val="left"/>
+      <w:pPr>
+        <w:tabs>
+          <w:tab w:val="num" w:pos="6480"/>
+        </w:tabs>
+        <w:ind w:left="6480" w:hanging="360"/>
+      </w:pPr>
+      <w:rPr>
+        <w:rFonts w:ascii="Symbol" w:hAnsi="Symbol" w:hint="default"/>
+        <w:sz w:val="20"/>
+      </w:rPr>
+    </w:lvl>
+  </w:abstractNum>
+  <w:abstractNum w:abstractNumId="10" w15:restartNumberingAfterBreak="0">
     <w:nsid w:val="764E5C83"/>
     <w:multiLevelType w:val="multilevel"/>
     <w:tmpl w:val="AED6CEE4"/>
@@ -511,11 +2706,190 @@
       </w:pPr>
     </w:lvl>
   </w:abstractNum>
+  <w:abstractNum w:abstractNumId="11" w15:restartNumberingAfterBreak="0">
+    <w:nsid w:val="7D6D0EB0"/>
+    <w:multiLevelType w:val="multilevel"/>
+    <w:tmpl w:val="57A6D532"/>
+    <w:lvl w:ilvl="0">
+      <w:start w:val="1"/>
+      <w:numFmt w:val="bullet"/>
+      <w:lvlText w:val=""/>
+      <w:lvlJc w:val="left"/>
+      <w:pPr>
+        <w:tabs>
+          <w:tab w:val="num" w:pos="720"/>
+        </w:tabs>
+        <w:ind w:left="720" w:hanging="360"/>
+      </w:pPr>
+      <w:rPr>
+        <w:rFonts w:ascii="Symbol" w:hAnsi="Symbol" w:hint="default"/>
+        <w:sz w:val="20"/>
+      </w:rPr>
+    </w:lvl>
+    <w:lvl w:ilvl="1" w:tentative="1">
+      <w:start w:val="1"/>
+      <w:numFmt w:val="bullet"/>
+      <w:lvlText w:val=""/>
+      <w:lvlJc w:val="left"/>
+      <w:pPr>
+        <w:tabs>
+          <w:tab w:val="num" w:pos="1440"/>
+        </w:tabs>
+        <w:ind w:left="1440" w:hanging="360"/>
+      </w:pPr>
+      <w:rPr>
+        <w:rFonts w:ascii="Symbol" w:hAnsi="Symbol" w:hint="default"/>
+        <w:sz w:val="20"/>
+      </w:rPr>
+    </w:lvl>
+    <w:lvl w:ilvl="2" w:tentative="1">
+      <w:start w:val="1"/>
+      <w:numFmt w:val="bullet"/>
+      <w:lvlText w:val=""/>
+      <w:lvlJc w:val="left"/>
+      <w:pPr>
+        <w:tabs>
+          <w:tab w:val="num" w:pos="2160"/>
+        </w:tabs>
+        <w:ind w:left="2160" w:hanging="360"/>
+      </w:pPr>
+      <w:rPr>
+        <w:rFonts w:ascii="Symbol" w:hAnsi="Symbol" w:hint="default"/>
+        <w:sz w:val="20"/>
+      </w:rPr>
+    </w:lvl>
+    <w:lvl w:ilvl="3" w:tentative="1">
+      <w:start w:val="1"/>
+      <w:numFmt w:val="bullet"/>
+      <w:lvlText w:val=""/>
+      <w:lvlJc w:val="left"/>
+      <w:pPr>
+        <w:tabs>
+          <w:tab w:val="num" w:pos="2880"/>
+        </w:tabs>
+        <w:ind w:left="2880" w:hanging="360"/>
+      </w:pPr>
+      <w:rPr>
+        <w:rFonts w:ascii="Symbol" w:hAnsi="Symbol" w:hint="default"/>
+        <w:sz w:val="20"/>
+      </w:rPr>
+    </w:lvl>
+    <w:lvl w:ilvl="4" w:tentative="1">
+      <w:start w:val="1"/>
+      <w:numFmt w:val="bullet"/>
+      <w:lvlText w:val=""/>
+      <w:lvlJc w:val="left"/>
+      <w:pPr>
+        <w:tabs>
+          <w:tab w:val="num" w:pos="3600"/>
+        </w:tabs>
+        <w:ind w:left="3600" w:hanging="360"/>
+      </w:pPr>
+      <w:rPr>
+        <w:rFonts w:ascii="Symbol" w:hAnsi="Symbol" w:hint="default"/>
+        <w:sz w:val="20"/>
+      </w:rPr>
+    </w:lvl>
+    <w:lvl w:ilvl="5" w:tentative="1">
+      <w:start w:val="1"/>
+      <w:numFmt w:val="bullet"/>
+      <w:lvlText w:val=""/>
+      <w:lvlJc w:val="left"/>
+      <w:pPr>
+        <w:tabs>
+          <w:tab w:val="num" w:pos="4320"/>
+        </w:tabs>
+        <w:ind w:left="4320" w:hanging="360"/>
+      </w:pPr>
+      <w:rPr>
+        <w:rFonts w:ascii="Symbol" w:hAnsi="Symbol" w:hint="default"/>
+        <w:sz w:val="20"/>
+      </w:rPr>
+    </w:lvl>
+    <w:lvl w:ilvl="6" w:tentative="1">
+      <w:start w:val="1"/>
+      <w:numFmt w:val="bullet"/>
+      <w:lvlText w:val=""/>
+      <w:lvlJc w:val="left"/>
+      <w:pPr>
+        <w:tabs>
+          <w:tab w:val="num" w:pos="5040"/>
+        </w:tabs>
+        <w:ind w:left="5040" w:hanging="360"/>
+      </w:pPr>
+      <w:rPr>
+        <w:rFonts w:ascii="Symbol" w:hAnsi="Symbol" w:hint="default"/>
+        <w:sz w:val="20"/>
+      </w:rPr>
+    </w:lvl>
+    <w:lvl w:ilvl="7" w:tentative="1">
+      <w:start w:val="1"/>
+      <w:numFmt w:val="bullet"/>
+      <w:lvlText w:val=""/>
+      <w:lvlJc w:val="left"/>
+      <w:pPr>
+        <w:tabs>
+          <w:tab w:val="num" w:pos="5760"/>
+        </w:tabs>
+        <w:ind w:left="5760" w:hanging="360"/>
+      </w:pPr>
+      <w:rPr>
+        <w:rFonts w:ascii="Symbol" w:hAnsi="Symbol" w:hint="default"/>
+        <w:sz w:val="20"/>
+      </w:rPr>
+    </w:lvl>
+    <w:lvl w:ilvl="8" w:tentative="1">
+      <w:start w:val="1"/>
+      <w:numFmt w:val="bullet"/>
+      <w:lvlText w:val=""/>
+      <w:lvlJc w:val="left"/>
+      <w:pPr>
+        <w:tabs>
+          <w:tab w:val="num" w:pos="6480"/>
+        </w:tabs>
+        <w:ind w:left="6480" w:hanging="360"/>
+      </w:pPr>
+      <w:rPr>
+        <w:rFonts w:ascii="Symbol" w:hAnsi="Symbol" w:hint="default"/>
+        <w:sz w:val="20"/>
+      </w:rPr>
+    </w:lvl>
+  </w:abstractNum>
   <w:num w:numId="1" w16cid:durableId="1423330028">
-    <w:abstractNumId w:val="1"/>
+    <w:abstractNumId w:val="10"/>
   </w:num>
   <w:num w:numId="2" w16cid:durableId="1083644274">
     <w:abstractNumId w:val="0"/>
+  </w:num>
+  <w:num w:numId="3" w16cid:durableId="1735197496">
+    <w:abstractNumId w:val="4"/>
+  </w:num>
+  <w:num w:numId="4" w16cid:durableId="1965769739">
+    <w:abstractNumId w:val="2"/>
+  </w:num>
+  <w:num w:numId="5" w16cid:durableId="1742485536">
+    <w:abstractNumId w:val="1"/>
+  </w:num>
+  <w:num w:numId="6" w16cid:durableId="1085810069">
+    <w:abstractNumId w:val="9"/>
+  </w:num>
+  <w:num w:numId="7" w16cid:durableId="1285189833">
+    <w:abstractNumId w:val="11"/>
+  </w:num>
+  <w:num w:numId="8" w16cid:durableId="1500805770">
+    <w:abstractNumId w:val="3"/>
+  </w:num>
+  <w:num w:numId="9" w16cid:durableId="1604147628">
+    <w:abstractNumId w:val="7"/>
+  </w:num>
+  <w:num w:numId="10" w16cid:durableId="1567379226">
+    <w:abstractNumId w:val="6"/>
+  </w:num>
+  <w:num w:numId="11" w16cid:durableId="1690571315">
+    <w:abstractNumId w:val="5"/>
+  </w:num>
+  <w:num w:numId="12" w16cid:durableId="1380981253">
+    <w:abstractNumId w:val="8"/>
   </w:num>
 </w:numbering>
 </file>
@@ -920,6 +3294,7 @@
   <w:style w:type="paragraph" w:default="1" w:styleId="Normal">
     <w:name w:val="Normal"/>
     <w:qFormat/>
+    <w:rsid w:val="006A1DF8"/>
   </w:style>
   <w:style w:type="character" w:default="1" w:styleId="DefaultParagraphFont">
     <w:name w:val="Default Paragraph Font"/>
@@ -946,6 +3321,17 @@
     <w:uiPriority w:val="99"/>
     <w:semiHidden/>
     <w:unhideWhenUsed/>
+  </w:style>
+  <w:style w:type="paragraph" w:styleId="ListParagraph">
+    <w:name w:val="List Paragraph"/>
+    <w:basedOn w:val="Normal"/>
+    <w:uiPriority w:val="34"/>
+    <w:qFormat/>
+    <w:rsid w:val="006A1DF8"/>
+    <w:pPr>
+      <w:ind w:left="720"/>
+      <w:contextualSpacing/>
+    </w:pPr>
   </w:style>
 </w:styles>
 </file>

</xml_diff>